<commit_message>
Lezione_pre_implentazione - Gannt finito
</commit_message>
<xml_diff>
--- a/3_Documentazione/HauntedForest_Documentazione.docx
+++ b/3_Documentazione/HauntedForest_Documentazione.docx
@@ -28,12 +28,14 @@
         </w:rPr>
         <w:t xml:space="preserve">Haunted </w:t>
       </w:r>
+      <w:proofErr w:type="spellStart"/>
       <w:r>
         <w:rPr>
           <w:rFonts w:ascii="Times New Roman" w:hAnsi="Times New Roman"/>
         </w:rPr>
         <w:t>Forest</w:t>
       </w:r>
+      <w:proofErr w:type="spellEnd"/>
       <w:r>
         <w:rPr>
           <w:rFonts w:ascii="Times New Roman" w:hAnsi="Times New Roman"/>
@@ -3344,19 +3346,7 @@
         <w:rPr>
           <w:rFonts w:ascii="Times New Roman" w:hAnsi="Times New Roman"/>
         </w:rPr>
-        <w:t xml:space="preserve">così come </w:t>
-      </w:r>
-      <w:r>
-        <w:rPr>
-          <w:rFonts w:ascii="Times New Roman" w:hAnsi="Times New Roman"/>
-        </w:rPr>
-        <w:t>del manuale utente</w:t>
-      </w:r>
-      <w:r>
-        <w:rPr>
-          <w:rFonts w:ascii="Times New Roman" w:hAnsi="Times New Roman"/>
-        </w:rPr>
-        <w:t xml:space="preserve"> e dei test.</w:t>
+        <w:t>così come dei test.</w:t>
       </w:r>
       <w:r>
         <w:rPr>
@@ -3384,37 +3374,72 @@
           <w:rFonts w:ascii="Times New Roman" w:hAnsi="Times New Roman"/>
         </w:rPr>
       </w:pPr>
-    </w:p>
-    <w:p>
-      <w:pPr>
-        <w:rPr>
-          <w:rFonts w:ascii="Times New Roman" w:hAnsi="Times New Roman"/>
-        </w:rPr>
-      </w:pPr>
-    </w:p>
-    <w:p>
-      <w:pPr>
-        <w:rPr>
-          <w:rFonts w:ascii="Times New Roman" w:hAnsi="Times New Roman"/>
-          <w:color w:val="FF0000"/>
-          <w:lang w:val="it-IT"/>
-        </w:rPr>
-      </w:pPr>
-      <w:r>
-        <w:rPr>
-          <w:rFonts w:ascii="Times New Roman" w:hAnsi="Times New Roman"/>
-          <w:color w:val="FF0000"/>
-        </w:rPr>
-        <w:t>SITUAZIONE INIZIALE? APPROCCIO?</w:t>
-      </w:r>
-    </w:p>
-    <w:p>
-      <w:pPr>
-        <w:rPr>
-          <w:rFonts w:ascii="Times New Roman" w:hAnsi="Times New Roman"/>
-          <w:lang w:val="it-IT"/>
-        </w:rPr>
-      </w:pPr>
+      <w:r>
+        <w:rPr>
+          <w:rFonts w:ascii="Times New Roman" w:hAnsi="Times New Roman"/>
+        </w:rPr>
+        <w:t xml:space="preserve">La filosofia di lavoro </w:t>
+      </w:r>
+      <w:r>
+        <w:rPr>
+          <w:rFonts w:ascii="Times New Roman" w:hAnsi="Times New Roman"/>
+        </w:rPr>
+        <w:t>seguirà</w:t>
+      </w:r>
+      <w:r>
+        <w:rPr>
+          <w:rFonts w:ascii="Times New Roman" w:hAnsi="Times New Roman"/>
+        </w:rPr>
+        <w:t xml:space="preserve"> il </w:t>
+      </w:r>
+      <w:r>
+        <w:rPr>
+          <w:rFonts w:ascii="Times New Roman" w:hAnsi="Times New Roman"/>
+        </w:rPr>
+        <w:t>framework Scrum, uno dei più richiesti nei modelli di lavoro Agile.</w:t>
+      </w:r>
+      <w:r>
+        <w:rPr>
+          <w:rFonts w:ascii="Times New Roman" w:hAnsi="Times New Roman"/>
+        </w:rPr>
+        <w:t xml:space="preserve"> </w:t>
+      </w:r>
+      <w:r>
+        <w:rPr>
+          <w:rFonts w:ascii="Times New Roman" w:hAnsi="Times New Roman"/>
+        </w:rPr>
+        <w:t>Pertanto l</w:t>
+      </w:r>
+      <w:r>
+        <w:rPr>
+          <w:rFonts w:ascii="Times New Roman" w:hAnsi="Times New Roman"/>
+        </w:rPr>
+        <w:t xml:space="preserve">’approccio di lavoro includerà riunioni costanti per tutta la durata del progetto, in modo da essere sempre aggiornati ed avere la possibilità di aggiornare </w:t>
+      </w:r>
+      <w:r>
+        <w:rPr>
+          <w:rFonts w:ascii="Times New Roman" w:hAnsi="Times New Roman"/>
+        </w:rPr>
+        <w:t xml:space="preserve">o gestire </w:t>
+      </w:r>
+      <w:r>
+        <w:rPr>
+          <w:rFonts w:ascii="Times New Roman" w:hAnsi="Times New Roman"/>
+        </w:rPr>
+        <w:t>attività, sprint e</w:t>
+      </w:r>
+      <w:r>
+        <w:rPr>
+          <w:rFonts w:ascii="Times New Roman" w:hAnsi="Times New Roman"/>
+        </w:rPr>
+        <w:t xml:space="preserve"> requisiti.</w:t>
+      </w:r>
+      <w:r>
+        <w:rPr>
+          <w:rFonts w:ascii="Times New Roman" w:hAnsi="Times New Roman"/>
+        </w:rPr>
+        <w:t xml:space="preserve"> </w:t>
+      </w:r>
     </w:p>
     <w:p>
       <w:pPr>
@@ -9611,15 +9636,7 @@
                 <w:rFonts w:ascii="Times New Roman" w:hAnsi="Times New Roman"/>
                 <w:lang w:eastAsia="fr-FR"/>
               </w:rPr>
-              <w:t xml:space="preserve">10: </w:t>
-            </w:r>
-            <w:r>
-              <w:rPr>
-                <w:rFonts w:ascii="Times New Roman" w:hAnsi="Times New Roman"/>
-                <w:color w:val="FF0000"/>
-                <w:lang w:eastAsia="fr-FR"/>
-              </w:rPr>
-              <w:t>Implementazione torcia elettrica</w:t>
+              <w:t>10</w:t>
             </w:r>
           </w:p>
         </w:tc>
@@ -9676,15 +9693,7 @@
                 <w:rFonts w:ascii="Times New Roman" w:hAnsi="Times New Roman"/>
                 <w:lang w:eastAsia="fr-FR"/>
               </w:rPr>
-              <w:t xml:space="preserve">12: </w:t>
-            </w:r>
-            <w:r>
-              <w:rPr>
-                <w:rFonts w:ascii="Times New Roman" w:hAnsi="Times New Roman"/>
-                <w:color w:val="FF0000"/>
-                <w:lang w:eastAsia="fr-FR"/>
-              </w:rPr>
-              <w:t>Aggiunta spawn della creatura</w:t>
+              <w:t>12</w:t>
             </w:r>
           </w:p>
         </w:tc>
@@ -13669,7 +13678,23 @@
           <w:rFonts w:ascii="Times New Roman" w:hAnsi="Times New Roman"/>
           <w:lang w:val="it-IT"/>
         </w:rPr>
-        <w:t>La pianificazione può essere rappresentata mediante un diagramma di Gantt:</w:t>
+        <w:t xml:space="preserve">La pianificazione può essere rappresentata mediante un diagramma di </w:t>
+      </w:r>
+      <w:proofErr w:type="spellStart"/>
+      <w:r>
+        <w:rPr>
+          <w:rFonts w:ascii="Times New Roman" w:hAnsi="Times New Roman"/>
+          <w:lang w:val="it-IT"/>
+        </w:rPr>
+        <w:t>Gantt</w:t>
+      </w:r>
+      <w:proofErr w:type="spellEnd"/>
+      <w:r>
+        <w:rPr>
+          <w:rFonts w:ascii="Times New Roman" w:hAnsi="Times New Roman"/>
+          <w:lang w:val="it-IT"/>
+        </w:rPr>
+        <w:t>:</w:t>
       </w:r>
     </w:p>
     <w:p>
@@ -13816,7 +13841,21 @@
               <w:rPr>
                 <w:rFonts w:ascii="Times New Roman" w:hAnsi="Times New Roman"/>
               </w:rPr>
-              <w:t>: Esempio di diagramma di Gantt.</w:t>
+              <w:t xml:space="preserve">: Esempio di diagramma di </w:t>
+            </w:r>
+            <w:proofErr w:type="spellStart"/>
+            <w:r>
+              <w:rPr>
+                <w:rFonts w:ascii="Times New Roman" w:hAnsi="Times New Roman"/>
+              </w:rPr>
+              <w:t>Gantt</w:t>
+            </w:r>
+            <w:proofErr w:type="spellEnd"/>
+            <w:r>
+              <w:rPr>
+                <w:rFonts w:ascii="Times New Roman" w:hAnsi="Times New Roman"/>
+              </w:rPr>
+              <w:t>.</w:t>
             </w:r>
           </w:p>
         </w:tc>
@@ -14064,11 +14103,19 @@
           <w:rFonts w:ascii="Times New Roman" w:hAnsi="Times New Roman"/>
         </w:rPr>
       </w:pPr>
-      <w:r>
-        <w:rPr>
-          <w:rFonts w:ascii="Times New Roman" w:hAnsi="Times New Roman"/>
-        </w:rPr>
-        <w:t>Enhanced Input</w:t>
+      <w:proofErr w:type="spellStart"/>
+      <w:r>
+        <w:rPr>
+          <w:rFonts w:ascii="Times New Roman" w:hAnsi="Times New Roman"/>
+        </w:rPr>
+        <w:t>Enhanced</w:t>
+      </w:r>
+      <w:proofErr w:type="spellEnd"/>
+      <w:r>
+        <w:rPr>
+          <w:rFonts w:ascii="Times New Roman" w:hAnsi="Times New Roman"/>
+        </w:rPr>
+        <w:t xml:space="preserve"> Input</w:t>
       </w:r>
     </w:p>
     <w:p>
@@ -14086,11 +14133,19 @@
           <w:rFonts w:ascii="Times New Roman" w:hAnsi="Times New Roman"/>
         </w:rPr>
       </w:pPr>
-      <w:r>
-        <w:rPr>
-          <w:rFonts w:ascii="Times New Roman" w:hAnsi="Times New Roman"/>
-        </w:rPr>
-        <w:t>MetaSounds (audio horror)</w:t>
+      <w:proofErr w:type="spellStart"/>
+      <w:r>
+        <w:rPr>
+          <w:rFonts w:ascii="Times New Roman" w:hAnsi="Times New Roman"/>
+        </w:rPr>
+        <w:t>MetaSounds</w:t>
+      </w:r>
+      <w:proofErr w:type="spellEnd"/>
+      <w:r>
+        <w:rPr>
+          <w:rFonts w:ascii="Times New Roman" w:hAnsi="Times New Roman"/>
+        </w:rPr>
+        <w:t xml:space="preserve"> (audio horror)</w:t>
       </w:r>
     </w:p>
     <w:p>
@@ -14112,8 +14167,16 @@
         <w:rPr>
           <w:rFonts w:ascii="Times New Roman" w:hAnsi="Times New Roman"/>
         </w:rPr>
-        <w:t>Chaos Physics</w:t>
-      </w:r>
+        <w:t xml:space="preserve">Chaos </w:t>
+      </w:r>
+      <w:proofErr w:type="spellStart"/>
+      <w:r>
+        <w:rPr>
+          <w:rFonts w:ascii="Times New Roman" w:hAnsi="Times New Roman"/>
+        </w:rPr>
+        <w:t>Physics</w:t>
+      </w:r>
+      <w:proofErr w:type="spellEnd"/>
     </w:p>
     <w:p>
       <w:pPr>
@@ -14134,8 +14197,16 @@
         <w:rPr>
           <w:rFonts w:ascii="Times New Roman" w:hAnsi="Times New Roman"/>
         </w:rPr>
-        <w:t>AI Perception</w:t>
-      </w:r>
+        <w:t xml:space="preserve">AI </w:t>
+      </w:r>
+      <w:proofErr w:type="spellStart"/>
+      <w:r>
+        <w:rPr>
+          <w:rFonts w:ascii="Times New Roman" w:hAnsi="Times New Roman"/>
+        </w:rPr>
+        <w:t>Perception</w:t>
+      </w:r>
+      <w:proofErr w:type="spellEnd"/>
     </w:p>
     <w:p>
       <w:pPr>
@@ -14186,6 +14257,7 @@
         </w:rPr>
         <w:tab/>
       </w:r>
+      <w:proofErr w:type="spellStart"/>
       <w:r>
         <w:rPr>
           <w:rFonts w:ascii="Times New Roman" w:hAnsi="Times New Roman"/>
@@ -14193,7 +14265,17 @@
           <w:bCs/>
           <w:lang w:val="en-GB"/>
         </w:rPr>
-        <w:t>Processore:</w:t>
+        <w:t>Processore</w:t>
+      </w:r>
+      <w:proofErr w:type="spellEnd"/>
+      <w:r>
+        <w:rPr>
+          <w:rFonts w:ascii="Times New Roman" w:hAnsi="Times New Roman"/>
+          <w:b/>
+          <w:bCs/>
+          <w:lang w:val="en-GB"/>
+        </w:rPr>
+        <w:t>:</w:t>
       </w:r>
       <w:r>
         <w:rPr>
@@ -14588,6 +14670,7 @@
           </wp:anchor>
         </w:drawing>
       </w:r>
+      <w:proofErr w:type="spellStart"/>
       <w:r>
         <w:rPr>
           <w:rFonts w:ascii="Times New Roman" w:hAnsi="Times New Roman"/>
@@ -14595,7 +14678,17 @@
           <w:iCs/>
           <w:lang w:val="it-IT"/>
         </w:rPr>
-        <w:t>Mockup della mappa di gioco:</w:t>
+        <w:t>Mockup</w:t>
+      </w:r>
+      <w:proofErr w:type="spellEnd"/>
+      <w:r>
+        <w:rPr>
+          <w:rFonts w:ascii="Times New Roman" w:hAnsi="Times New Roman"/>
+          <w:i/>
+          <w:iCs/>
+          <w:lang w:val="it-IT"/>
+        </w:rPr>
+        <w:t xml:space="preserve"> della mappa di gioco:</w:t>
       </w:r>
       <w:r>
         <w:rPr>
@@ -15145,6 +15238,7 @@
                 <w:lang w:val="en-GB" w:eastAsia="en-US"/>
               </w:rPr>
             </w:pPr>
+            <w:proofErr w:type="spellStart"/>
             <w:r>
               <w:rPr>
                 <w:rFonts w:ascii="Times New Roman" w:hAnsi="Times New Roman"/>
@@ -15155,6 +15249,7 @@
               </w:rPr>
               <w:t>Riferimento</w:t>
             </w:r>
+            <w:proofErr w:type="spellEnd"/>
             <w:r>
               <w:rPr>
                 <w:rFonts w:ascii="Times New Roman" w:hAnsi="Times New Roman"/>
@@ -15288,6 +15383,7 @@
                 <w:szCs w:val="18"/>
               </w:rPr>
             </w:pPr>
+            <w:proofErr w:type="spellStart"/>
             <w:r>
               <w:rPr>
                 <w:rFonts w:ascii="Times New Roman" w:hAnsi="Times New Roman"/>
@@ -15295,7 +15391,17 @@
                 <w:sz w:val="18"/>
                 <w:szCs w:val="18"/>
               </w:rPr>
-              <w:t>Descrizione:</w:t>
+              <w:t>Descrizione</w:t>
+            </w:r>
+            <w:proofErr w:type="spellEnd"/>
+            <w:r>
+              <w:rPr>
+                <w:rFonts w:ascii="Times New Roman" w:hAnsi="Times New Roman"/>
+                <w:b/>
+                <w:sz w:val="18"/>
+                <w:szCs w:val="18"/>
+              </w:rPr>
+              <w:t>:</w:t>
             </w:r>
           </w:p>
         </w:tc>
@@ -15346,6 +15452,7 @@
                 <w:szCs w:val="18"/>
               </w:rPr>
             </w:pPr>
+            <w:proofErr w:type="spellStart"/>
             <w:r>
               <w:rPr>
                 <w:rFonts w:ascii="Times New Roman" w:hAnsi="Times New Roman"/>
@@ -15353,7 +15460,17 @@
                 <w:sz w:val="18"/>
                 <w:szCs w:val="18"/>
               </w:rPr>
-              <w:t>Prerequisiti:</w:t>
+              <w:t>Prerequisiti</w:t>
+            </w:r>
+            <w:proofErr w:type="spellEnd"/>
+            <w:r>
+              <w:rPr>
+                <w:rFonts w:ascii="Times New Roman" w:hAnsi="Times New Roman"/>
+                <w:b/>
+                <w:sz w:val="18"/>
+                <w:szCs w:val="18"/>
+              </w:rPr>
+              <w:t>:</w:t>
             </w:r>
           </w:p>
         </w:tc>
@@ -15382,6 +15499,7 @@
               </w:rPr>
               <w:t xml:space="preserve">Store on local PC: Profile_1.2.001.xml (appendix </w:t>
             </w:r>
+            <w:proofErr w:type="spellStart"/>
             <w:r>
               <w:rPr>
                 <w:rFonts w:ascii="Times New Roman" w:hAnsi="Times New Roman"/>
@@ -15391,6 +15509,7 @@
               </w:rPr>
               <w:t>n_n</w:t>
             </w:r>
+            <w:proofErr w:type="spellEnd"/>
             <w:r>
               <w:rPr>
                 <w:rFonts w:ascii="Times New Roman" w:hAnsi="Times New Roman"/>
@@ -15399,6 +15518,7 @@
               </w:rPr>
               <w:t xml:space="preserve">) and Cards_1.2.001.txt (appendix </w:t>
             </w:r>
+            <w:proofErr w:type="spellStart"/>
             <w:r>
               <w:rPr>
                 <w:rFonts w:ascii="Times New Roman" w:hAnsi="Times New Roman"/>
@@ -15408,6 +15528,7 @@
               </w:rPr>
               <w:t>n_n</w:t>
             </w:r>
+            <w:proofErr w:type="spellEnd"/>
             <w:r>
               <w:rPr>
                 <w:rFonts w:ascii="Times New Roman" w:hAnsi="Times New Roman"/>
@@ -15456,6 +15577,7 @@
                 <w:szCs w:val="18"/>
               </w:rPr>
             </w:pPr>
+            <w:proofErr w:type="spellStart"/>
             <w:r>
               <w:rPr>
                 <w:rFonts w:ascii="Times New Roman" w:hAnsi="Times New Roman"/>
@@ -15463,7 +15585,17 @@
                 <w:sz w:val="18"/>
                 <w:szCs w:val="18"/>
               </w:rPr>
-              <w:t>Procedura:</w:t>
+              <w:t>Procedura</w:t>
+            </w:r>
+            <w:proofErr w:type="spellEnd"/>
+            <w:r>
+              <w:rPr>
+                <w:rFonts w:ascii="Times New Roman" w:hAnsi="Times New Roman"/>
+                <w:b/>
+                <w:sz w:val="18"/>
+                <w:szCs w:val="18"/>
+              </w:rPr>
+              <w:t>:</w:t>
             </w:r>
           </w:p>
         </w:tc>
@@ -15639,7 +15771,25 @@
                 <w:szCs w:val="18"/>
               </w:rPr>
               <w:br/>
-              <w:t>Click the imsi card link</w:t>
+              <w:t xml:space="preserve">Click the </w:t>
+            </w:r>
+            <w:proofErr w:type="spellStart"/>
+            <w:r>
+              <w:rPr>
+                <w:rFonts w:ascii="Times New Roman" w:hAnsi="Times New Roman"/>
+                <w:sz w:val="18"/>
+                <w:szCs w:val="18"/>
+              </w:rPr>
+              <w:t>imsi</w:t>
+            </w:r>
+            <w:proofErr w:type="spellEnd"/>
+            <w:r>
+              <w:rPr>
+                <w:rFonts w:ascii="Times New Roman" w:hAnsi="Times New Roman"/>
+                <w:sz w:val="18"/>
+                <w:szCs w:val="18"/>
+              </w:rPr>
+              <w:t xml:space="preserve"> card link</w:t>
             </w:r>
             <w:r>
               <w:rPr>
@@ -15689,7 +15839,287 @@
                 <w:szCs w:val="16"/>
                 <w:lang w:eastAsia="ja-JP"/>
               </w:rPr>
-              <w:t>SELECT imsi, dir, keyset, cntr, rawtohex(kickey), rawtohex(kidkey), rawtohex(kikkey), rawtohex(chv), rawtohex(dap)FROM otacardkey a where imsi='340041795924770' ORDER BY keyset;</w:t>
+              <w:t xml:space="preserve">SELECT </w:t>
+            </w:r>
+            <w:proofErr w:type="spellStart"/>
+            <w:r>
+              <w:rPr>
+                <w:rFonts w:ascii="Times New Roman" w:eastAsia="MS Mincho" w:hAnsi="Times New Roman"/>
+                <w:sz w:val="16"/>
+                <w:szCs w:val="16"/>
+                <w:lang w:eastAsia="ja-JP"/>
+              </w:rPr>
+              <w:t>imsi</w:t>
+            </w:r>
+            <w:proofErr w:type="spellEnd"/>
+            <w:r>
+              <w:rPr>
+                <w:rFonts w:ascii="Times New Roman" w:eastAsia="MS Mincho" w:hAnsi="Times New Roman"/>
+                <w:sz w:val="16"/>
+                <w:szCs w:val="16"/>
+                <w:lang w:eastAsia="ja-JP"/>
+              </w:rPr>
+              <w:t xml:space="preserve">, </w:t>
+            </w:r>
+            <w:proofErr w:type="spellStart"/>
+            <w:r>
+              <w:rPr>
+                <w:rFonts w:ascii="Times New Roman" w:eastAsia="MS Mincho" w:hAnsi="Times New Roman"/>
+                <w:sz w:val="16"/>
+                <w:szCs w:val="16"/>
+                <w:lang w:eastAsia="ja-JP"/>
+              </w:rPr>
+              <w:t>dir</w:t>
+            </w:r>
+            <w:proofErr w:type="spellEnd"/>
+            <w:r>
+              <w:rPr>
+                <w:rFonts w:ascii="Times New Roman" w:eastAsia="MS Mincho" w:hAnsi="Times New Roman"/>
+                <w:sz w:val="16"/>
+                <w:szCs w:val="16"/>
+                <w:lang w:eastAsia="ja-JP"/>
+              </w:rPr>
+              <w:t xml:space="preserve">, keyset, </w:t>
+            </w:r>
+            <w:proofErr w:type="spellStart"/>
+            <w:r>
+              <w:rPr>
+                <w:rFonts w:ascii="Times New Roman" w:eastAsia="MS Mincho" w:hAnsi="Times New Roman"/>
+                <w:sz w:val="16"/>
+                <w:szCs w:val="16"/>
+                <w:lang w:eastAsia="ja-JP"/>
+              </w:rPr>
+              <w:t>cntr</w:t>
+            </w:r>
+            <w:proofErr w:type="spellEnd"/>
+            <w:r>
+              <w:rPr>
+                <w:rFonts w:ascii="Times New Roman" w:eastAsia="MS Mincho" w:hAnsi="Times New Roman"/>
+                <w:sz w:val="16"/>
+                <w:szCs w:val="16"/>
+                <w:lang w:eastAsia="ja-JP"/>
+              </w:rPr>
+              <w:t xml:space="preserve">, </w:t>
+            </w:r>
+            <w:proofErr w:type="spellStart"/>
+            <w:r>
+              <w:rPr>
+                <w:rFonts w:ascii="Times New Roman" w:eastAsia="MS Mincho" w:hAnsi="Times New Roman"/>
+                <w:sz w:val="16"/>
+                <w:szCs w:val="16"/>
+                <w:lang w:eastAsia="ja-JP"/>
+              </w:rPr>
+              <w:t>rawtohex</w:t>
+            </w:r>
+            <w:proofErr w:type="spellEnd"/>
+            <w:r>
+              <w:rPr>
+                <w:rFonts w:ascii="Times New Roman" w:eastAsia="MS Mincho" w:hAnsi="Times New Roman"/>
+                <w:sz w:val="16"/>
+                <w:szCs w:val="16"/>
+                <w:lang w:eastAsia="ja-JP"/>
+              </w:rPr>
+              <w:t>(</w:t>
+            </w:r>
+            <w:proofErr w:type="spellStart"/>
+            <w:r>
+              <w:rPr>
+                <w:rFonts w:ascii="Times New Roman" w:eastAsia="MS Mincho" w:hAnsi="Times New Roman"/>
+                <w:sz w:val="16"/>
+                <w:szCs w:val="16"/>
+                <w:lang w:eastAsia="ja-JP"/>
+              </w:rPr>
+              <w:t>kickey</w:t>
+            </w:r>
+            <w:proofErr w:type="spellEnd"/>
+            <w:r>
+              <w:rPr>
+                <w:rFonts w:ascii="Times New Roman" w:eastAsia="MS Mincho" w:hAnsi="Times New Roman"/>
+                <w:sz w:val="16"/>
+                <w:szCs w:val="16"/>
+                <w:lang w:eastAsia="ja-JP"/>
+              </w:rPr>
+              <w:t xml:space="preserve">), </w:t>
+            </w:r>
+            <w:proofErr w:type="spellStart"/>
+            <w:r>
+              <w:rPr>
+                <w:rFonts w:ascii="Times New Roman" w:eastAsia="MS Mincho" w:hAnsi="Times New Roman"/>
+                <w:sz w:val="16"/>
+                <w:szCs w:val="16"/>
+                <w:lang w:eastAsia="ja-JP"/>
+              </w:rPr>
+              <w:t>rawtohex</w:t>
+            </w:r>
+            <w:proofErr w:type="spellEnd"/>
+            <w:r>
+              <w:rPr>
+                <w:rFonts w:ascii="Times New Roman" w:eastAsia="MS Mincho" w:hAnsi="Times New Roman"/>
+                <w:sz w:val="16"/>
+                <w:szCs w:val="16"/>
+                <w:lang w:eastAsia="ja-JP"/>
+              </w:rPr>
+              <w:t>(</w:t>
+            </w:r>
+            <w:proofErr w:type="spellStart"/>
+            <w:r>
+              <w:rPr>
+                <w:rFonts w:ascii="Times New Roman" w:eastAsia="MS Mincho" w:hAnsi="Times New Roman"/>
+                <w:sz w:val="16"/>
+                <w:szCs w:val="16"/>
+                <w:lang w:eastAsia="ja-JP"/>
+              </w:rPr>
+              <w:t>kidkey</w:t>
+            </w:r>
+            <w:proofErr w:type="spellEnd"/>
+            <w:r>
+              <w:rPr>
+                <w:rFonts w:ascii="Times New Roman" w:eastAsia="MS Mincho" w:hAnsi="Times New Roman"/>
+                <w:sz w:val="16"/>
+                <w:szCs w:val="16"/>
+                <w:lang w:eastAsia="ja-JP"/>
+              </w:rPr>
+              <w:t xml:space="preserve">), </w:t>
+            </w:r>
+            <w:proofErr w:type="spellStart"/>
+            <w:r>
+              <w:rPr>
+                <w:rFonts w:ascii="Times New Roman" w:eastAsia="MS Mincho" w:hAnsi="Times New Roman"/>
+                <w:sz w:val="16"/>
+                <w:szCs w:val="16"/>
+                <w:lang w:eastAsia="ja-JP"/>
+              </w:rPr>
+              <w:t>rawtohex</w:t>
+            </w:r>
+            <w:proofErr w:type="spellEnd"/>
+            <w:r>
+              <w:rPr>
+                <w:rFonts w:ascii="Times New Roman" w:eastAsia="MS Mincho" w:hAnsi="Times New Roman"/>
+                <w:sz w:val="16"/>
+                <w:szCs w:val="16"/>
+                <w:lang w:eastAsia="ja-JP"/>
+              </w:rPr>
+              <w:t>(</w:t>
+            </w:r>
+            <w:proofErr w:type="spellStart"/>
+            <w:r>
+              <w:rPr>
+                <w:rFonts w:ascii="Times New Roman" w:eastAsia="MS Mincho" w:hAnsi="Times New Roman"/>
+                <w:sz w:val="16"/>
+                <w:szCs w:val="16"/>
+                <w:lang w:eastAsia="ja-JP"/>
+              </w:rPr>
+              <w:t>kikkey</w:t>
+            </w:r>
+            <w:proofErr w:type="spellEnd"/>
+            <w:r>
+              <w:rPr>
+                <w:rFonts w:ascii="Times New Roman" w:eastAsia="MS Mincho" w:hAnsi="Times New Roman"/>
+                <w:sz w:val="16"/>
+                <w:szCs w:val="16"/>
+                <w:lang w:eastAsia="ja-JP"/>
+              </w:rPr>
+              <w:t xml:space="preserve">), </w:t>
+            </w:r>
+            <w:proofErr w:type="spellStart"/>
+            <w:r>
+              <w:rPr>
+                <w:rFonts w:ascii="Times New Roman" w:eastAsia="MS Mincho" w:hAnsi="Times New Roman"/>
+                <w:sz w:val="16"/>
+                <w:szCs w:val="16"/>
+                <w:lang w:eastAsia="ja-JP"/>
+              </w:rPr>
+              <w:t>rawtohex</w:t>
+            </w:r>
+            <w:proofErr w:type="spellEnd"/>
+            <w:r>
+              <w:rPr>
+                <w:rFonts w:ascii="Times New Roman" w:eastAsia="MS Mincho" w:hAnsi="Times New Roman"/>
+                <w:sz w:val="16"/>
+                <w:szCs w:val="16"/>
+                <w:lang w:eastAsia="ja-JP"/>
+              </w:rPr>
+              <w:t>(</w:t>
+            </w:r>
+            <w:proofErr w:type="spellStart"/>
+            <w:r>
+              <w:rPr>
+                <w:rFonts w:ascii="Times New Roman" w:eastAsia="MS Mincho" w:hAnsi="Times New Roman"/>
+                <w:sz w:val="16"/>
+                <w:szCs w:val="16"/>
+                <w:lang w:eastAsia="ja-JP"/>
+              </w:rPr>
+              <w:t>chv</w:t>
+            </w:r>
+            <w:proofErr w:type="spellEnd"/>
+            <w:r>
+              <w:rPr>
+                <w:rFonts w:ascii="Times New Roman" w:eastAsia="MS Mincho" w:hAnsi="Times New Roman"/>
+                <w:sz w:val="16"/>
+                <w:szCs w:val="16"/>
+                <w:lang w:eastAsia="ja-JP"/>
+              </w:rPr>
+              <w:t xml:space="preserve">), </w:t>
+            </w:r>
+            <w:proofErr w:type="spellStart"/>
+            <w:r>
+              <w:rPr>
+                <w:rFonts w:ascii="Times New Roman" w:eastAsia="MS Mincho" w:hAnsi="Times New Roman"/>
+                <w:sz w:val="16"/>
+                <w:szCs w:val="16"/>
+                <w:lang w:eastAsia="ja-JP"/>
+              </w:rPr>
+              <w:t>rawtohex</w:t>
+            </w:r>
+            <w:proofErr w:type="spellEnd"/>
+            <w:r>
+              <w:rPr>
+                <w:rFonts w:ascii="Times New Roman" w:eastAsia="MS Mincho" w:hAnsi="Times New Roman"/>
+                <w:sz w:val="16"/>
+                <w:szCs w:val="16"/>
+                <w:lang w:eastAsia="ja-JP"/>
+              </w:rPr>
+              <w:t xml:space="preserve">(dap)FROM </w:t>
+            </w:r>
+            <w:proofErr w:type="spellStart"/>
+            <w:r>
+              <w:rPr>
+                <w:rFonts w:ascii="Times New Roman" w:eastAsia="MS Mincho" w:hAnsi="Times New Roman"/>
+                <w:sz w:val="16"/>
+                <w:szCs w:val="16"/>
+                <w:lang w:eastAsia="ja-JP"/>
+              </w:rPr>
+              <w:t>otacardkey</w:t>
+            </w:r>
+            <w:proofErr w:type="spellEnd"/>
+            <w:r>
+              <w:rPr>
+                <w:rFonts w:ascii="Times New Roman" w:eastAsia="MS Mincho" w:hAnsi="Times New Roman"/>
+                <w:sz w:val="16"/>
+                <w:szCs w:val="16"/>
+                <w:lang w:eastAsia="ja-JP"/>
+              </w:rPr>
+              <w:t xml:space="preserve"> a where </w:t>
+            </w:r>
+            <w:proofErr w:type="spellStart"/>
+            <w:r>
+              <w:rPr>
+                <w:rFonts w:ascii="Times New Roman" w:eastAsia="MS Mincho" w:hAnsi="Times New Roman"/>
+                <w:sz w:val="16"/>
+                <w:szCs w:val="16"/>
+                <w:lang w:eastAsia="ja-JP"/>
+              </w:rPr>
+              <w:t>imsi</w:t>
+            </w:r>
+            <w:proofErr w:type="spellEnd"/>
+            <w:r>
+              <w:rPr>
+                <w:rFonts w:ascii="Times New Roman" w:eastAsia="MS Mincho" w:hAnsi="Times New Roman"/>
+                <w:sz w:val="16"/>
+                <w:szCs w:val="16"/>
+                <w:lang w:eastAsia="ja-JP"/>
+              </w:rPr>
+              <w:t>='340041795924770' ORDER BY keyset;</w:t>
             </w:r>
           </w:p>
         </w:tc>
@@ -15713,6 +16143,7 @@
                 <w:szCs w:val="18"/>
               </w:rPr>
             </w:pPr>
+            <w:proofErr w:type="spellStart"/>
             <w:r>
               <w:rPr>
                 <w:rFonts w:ascii="Times New Roman" w:hAnsi="Times New Roman"/>
@@ -15720,7 +16151,37 @@
                 <w:sz w:val="18"/>
                 <w:szCs w:val="18"/>
               </w:rPr>
-              <w:t>Risultati attesi:</w:t>
+              <w:t>Risultati</w:t>
+            </w:r>
+            <w:proofErr w:type="spellEnd"/>
+            <w:r>
+              <w:rPr>
+                <w:rFonts w:ascii="Times New Roman" w:hAnsi="Times New Roman"/>
+                <w:b/>
+                <w:sz w:val="18"/>
+                <w:szCs w:val="18"/>
+              </w:rPr>
+              <w:t xml:space="preserve"> </w:t>
+            </w:r>
+            <w:proofErr w:type="spellStart"/>
+            <w:r>
+              <w:rPr>
+                <w:rFonts w:ascii="Times New Roman" w:hAnsi="Times New Roman"/>
+                <w:b/>
+                <w:sz w:val="18"/>
+                <w:szCs w:val="18"/>
+              </w:rPr>
+              <w:t>attesi</w:t>
+            </w:r>
+            <w:proofErr w:type="spellEnd"/>
+            <w:r>
+              <w:rPr>
+                <w:rFonts w:ascii="Times New Roman" w:hAnsi="Times New Roman"/>
+                <w:b/>
+                <w:sz w:val="18"/>
+                <w:szCs w:val="18"/>
+              </w:rPr>
+              <w:t>:</w:t>
             </w:r>
           </w:p>
         </w:tc>
@@ -15747,7 +16208,25 @@
                 <w:sz w:val="18"/>
                 <w:szCs w:val="18"/>
               </w:rPr>
-              <w:t>Keys visible in the DB (OtaCardKey) but not visible in the GUI (Card details)</w:t>
+              <w:t>Keys visible in the DB (</w:t>
+            </w:r>
+            <w:proofErr w:type="spellStart"/>
+            <w:r>
+              <w:rPr>
+                <w:rFonts w:ascii="Times New Roman" w:hAnsi="Times New Roman"/>
+                <w:sz w:val="18"/>
+                <w:szCs w:val="18"/>
+              </w:rPr>
+              <w:t>OtaCardKey</w:t>
+            </w:r>
+            <w:proofErr w:type="spellEnd"/>
+            <w:r>
+              <w:rPr>
+                <w:rFonts w:ascii="Times New Roman" w:hAnsi="Times New Roman"/>
+                <w:sz w:val="18"/>
+                <w:szCs w:val="18"/>
+              </w:rPr>
+              <w:t>) but not visible in the GUI (Card details)</w:t>
             </w:r>
           </w:p>
         </w:tc>
@@ -15890,7 +16369,15 @@
           <w:rFonts w:ascii="Times New Roman" w:hAnsi="Times New Roman"/>
           <w:lang w:val="it-IT"/>
         </w:rPr>
-        <w:t xml:space="preserve"> 1.7) (ad esempio Gan</w:t>
+        <w:t xml:space="preserve"> 1.7) (ad esempio </w:t>
+      </w:r>
+      <w:proofErr w:type="spellStart"/>
+      <w:r>
+        <w:rPr>
+          <w:rFonts w:ascii="Times New Roman" w:hAnsi="Times New Roman"/>
+          <w:lang w:val="it-IT"/>
+        </w:rPr>
+        <w:t>Gan</w:t>
       </w:r>
       <w:r>
         <w:rPr>
@@ -15904,7 +16391,15 @@
           <w:rFonts w:ascii="Times New Roman" w:hAnsi="Times New Roman"/>
           <w:lang w:val="it-IT"/>
         </w:rPr>
-        <w:t>t consuntivo).</w:t>
+        <w:t>t</w:t>
+      </w:r>
+      <w:proofErr w:type="spellEnd"/>
+      <w:r>
+        <w:rPr>
+          <w:rFonts w:ascii="Times New Roman" w:hAnsi="Times New Roman"/>
+          <w:lang w:val="it-IT"/>
+        </w:rPr>
+        <w:t xml:space="preserve"> consuntivo).</w:t>
       </w:r>
     </w:p>
     <w:p>
@@ -16176,13 +16671,23 @@
                 <w:rFonts w:ascii="Times New Roman" w:hAnsi="Times New Roman"/>
               </w:rPr>
             </w:pPr>
-            <w:r>
-              <w:rPr>
-                <w:rFonts w:ascii="Times New Roman" w:hAnsi="Times New Roman"/>
-                <w:b/>
-                <w:bCs/>
-              </w:rPr>
-              <w:t>Asynchronous JavaScript And XML</w:t>
+            <w:proofErr w:type="spellStart"/>
+            <w:r>
+              <w:rPr>
+                <w:rFonts w:ascii="Times New Roman" w:hAnsi="Times New Roman"/>
+                <w:b/>
+                <w:bCs/>
+              </w:rPr>
+              <w:t>Asynchronous</w:t>
+            </w:r>
+            <w:proofErr w:type="spellEnd"/>
+            <w:r>
+              <w:rPr>
+                <w:rFonts w:ascii="Times New Roman" w:hAnsi="Times New Roman"/>
+                <w:b/>
+                <w:bCs/>
+              </w:rPr>
+              <w:t xml:space="preserve"> JavaScript And XML</w:t>
             </w:r>
             <w:r>
               <w:rPr>
@@ -16231,14 +16736,34 @@
                 <w:bCs/>
               </w:rPr>
             </w:pPr>
-            <w:r>
-              <w:rPr>
-                <w:rFonts w:ascii="Times New Roman" w:hAnsi="Times New Roman"/>
-                <w:b/>
-                <w:bCs/>
-              </w:rPr>
-              <w:t>Cascading Style Sheets</w:t>
-            </w:r>
+            <w:proofErr w:type="spellStart"/>
+            <w:r>
+              <w:rPr>
+                <w:rFonts w:ascii="Times New Roman" w:hAnsi="Times New Roman"/>
+                <w:b/>
+                <w:bCs/>
+              </w:rPr>
+              <w:t>Cascading</w:t>
+            </w:r>
+            <w:proofErr w:type="spellEnd"/>
+            <w:r>
+              <w:rPr>
+                <w:rFonts w:ascii="Times New Roman" w:hAnsi="Times New Roman"/>
+                <w:b/>
+                <w:bCs/>
+              </w:rPr>
+              <w:t xml:space="preserve"> Style </w:t>
+            </w:r>
+            <w:proofErr w:type="spellStart"/>
+            <w:r>
+              <w:rPr>
+                <w:rFonts w:ascii="Times New Roman" w:hAnsi="Times New Roman"/>
+                <w:b/>
+                <w:bCs/>
+              </w:rPr>
+              <w:t>Sheets</w:t>
+            </w:r>
+            <w:proofErr w:type="spellEnd"/>
             <w:r>
               <w:rPr>
                 <w:rFonts w:ascii="Times New Roman" w:hAnsi="Times New Roman"/>
@@ -16484,12 +17009,21 @@
           <w:lang w:val="it-IT"/>
         </w:rPr>
       </w:pPr>
-      <w:r>
-        <w:rPr>
-          <w:rFonts w:ascii="Times New Roman" w:hAnsi="Times New Roman"/>
-          <w:lang w:val="it-IT"/>
-        </w:rPr>
-        <w:t>ev. Numero di edizione,</w:t>
+      <w:proofErr w:type="spellStart"/>
+      <w:r>
+        <w:rPr>
+          <w:rFonts w:ascii="Times New Roman" w:hAnsi="Times New Roman"/>
+          <w:lang w:val="it-IT"/>
+        </w:rPr>
+        <w:t>ev</w:t>
+      </w:r>
+      <w:proofErr w:type="spellEnd"/>
+      <w:r>
+        <w:rPr>
+          <w:rFonts w:ascii="Times New Roman" w:hAnsi="Times New Roman"/>
+          <w:lang w:val="it-IT"/>
+        </w:rPr>
+        <w:t>. Numero di edizione,</w:t>
       </w:r>
     </w:p>
     <w:p>
@@ -16592,7 +17126,23 @@
           <w:rFonts w:ascii="Times New Roman" w:hAnsi="Times New Roman"/>
           <w:lang w:val="it-IT"/>
         </w:rPr>
-        <w:t>URL del sito (se troppo lungo solo dominio, evt completo nel diario),</w:t>
+        <w:t xml:space="preserve">URL del sito (se troppo lungo solo dominio, </w:t>
+      </w:r>
+      <w:proofErr w:type="spellStart"/>
+      <w:r>
+        <w:rPr>
+          <w:rFonts w:ascii="Times New Roman" w:hAnsi="Times New Roman"/>
+          <w:lang w:val="it-IT"/>
+        </w:rPr>
+        <w:t>evt</w:t>
+      </w:r>
+      <w:proofErr w:type="spellEnd"/>
+      <w:r>
+        <w:rPr>
+          <w:rFonts w:ascii="Times New Roman" w:hAnsi="Times New Roman"/>
+          <w:lang w:val="it-IT"/>
+        </w:rPr>
+        <w:t xml:space="preserve"> completo nel diario),</w:t>
       </w:r>
     </w:p>
     <w:p>
@@ -16845,7 +17395,15 @@
           <w:rFonts w:ascii="Times New Roman" w:hAnsi="Times New Roman"/>
           <w:lang w:val="it-IT"/>
         </w:rPr>
-        <w:t>Mandato e/o Qd</w:t>
+        <w:t xml:space="preserve">Mandato e/o </w:t>
+      </w:r>
+      <w:proofErr w:type="spellStart"/>
+      <w:r>
+        <w:rPr>
+          <w:rFonts w:ascii="Times New Roman" w:hAnsi="Times New Roman"/>
+          <w:lang w:val="it-IT"/>
+        </w:rPr>
+        <w:t>Qd</w:t>
       </w:r>
       <w:r>
         <w:rPr>
@@ -16854,6 +17412,7 @@
         </w:rPr>
         <w:t>C</w:t>
       </w:r>
+      <w:proofErr w:type="spellEnd"/>
     </w:p>
     <w:p>
       <w:pPr>
@@ -16952,7 +17511,15 @@
       <w:tab/>
     </w:r>
     <w:r>
-      <w:t>Haunted Forest: Clickbait</w:t>
+      <w:t xml:space="preserve">Haunted </w:t>
+    </w:r>
+    <w:proofErr w:type="spellStart"/>
+    <w:r>
+      <w:t>Forest</w:t>
+    </w:r>
+    <w:proofErr w:type="spellEnd"/>
+    <w:r>
+      <w:t>: Clickbait</w:t>
     </w:r>
     <w:r>
       <w:t>?</w:t>
@@ -17021,12 +17588,14 @@
             </w:rPr>
             <w:t xml:space="preserve">Haunted </w:t>
           </w:r>
+          <w:proofErr w:type="spellStart"/>
           <w:r>
             <w:rPr>
               <w:lang w:val="it-IT"/>
             </w:rPr>
             <w:t>Forest</w:t>
           </w:r>
+          <w:proofErr w:type="spellEnd"/>
           <w:r>
             <w:rPr>
               <w:lang w:val="it-IT"/>
@@ -17589,7 +18158,27 @@
               <w:sz w:val="24"/>
               <w:szCs w:val="24"/>
             </w:rPr>
-            <w:t>Esempio di documentazione</w:t>
+            <w:t xml:space="preserve">Haunted </w:t>
+          </w:r>
+          <w:proofErr w:type="spellStart"/>
+          <w:r>
+            <w:rPr>
+              <w:rFonts w:cs="Arial"/>
+              <w:b/>
+              <w:sz w:val="24"/>
+              <w:szCs w:val="24"/>
+            </w:rPr>
+            <w:t>Forest</w:t>
+          </w:r>
+          <w:proofErr w:type="spellEnd"/>
+          <w:r>
+            <w:rPr>
+              <w:rFonts w:cs="Arial"/>
+              <w:b/>
+              <w:sz w:val="24"/>
+              <w:szCs w:val="24"/>
+            </w:rPr>
+            <w:t>: Clickbait</w:t>
           </w:r>
         </w:p>
       </w:tc>

</xml_diff>